<commit_message>
mk lab3 report in work
</commit_message>
<xml_diff>
--- a/mk/lab3/draft.docx
+++ b/mk/lab3/draft.docx
@@ -241,7 +241,7 @@
                 <w:rFonts w:ascii="Times New Roman" w:hAnsi="Times New Roman" w:cs="Times New Roman" w:eastAsia="Times New Roman"/>
                 <w:sz w:val="24"/>
               </w:rPr>
-              <w:t xml:space="preserve">10011100/156</w:t>
+              <w:t xml:space="preserve">1001 1100 / 156</w:t>
             </w:r>
             <w:r>
               <w:rPr>
@@ -279,7 +279,12 @@
               </w:rPr>
               <w:t xml:space="preserve">Беззнаковое</w:t>
             </w:r>
-            <w:r/>
+            <w:r>
+              <w:rPr>
+                <w:rFonts w:ascii="Times New Roman" w:hAnsi="Times New Roman" w:cs="Times New Roman" w:eastAsia="Times New Roman"/>
+                <w:sz w:val="24"/>
+              </w:rPr>
+            </w:r>
             <w:r>
               <w:rPr>
                 <w:rFonts w:ascii="Times New Roman" w:hAnsi="Times New Roman" w:cs="Times New Roman" w:eastAsia="Times New Roman"/>
@@ -322,7 +327,7 @@
                 <w:rFonts w:ascii="Times New Roman" w:hAnsi="Times New Roman" w:cs="Times New Roman" w:eastAsia="Times New Roman"/>
                 <w:sz w:val="24"/>
               </w:rPr>
-              <w:t xml:space="preserve">11110000/</w:t>
+              <w:t xml:space="preserve">1111 0000 / </w:t>
             </w:r>
             <w:r>
               <w:rPr>
@@ -383,7 +388,7 @@
                 <w:rFonts w:ascii="Times New Roman" w:hAnsi="Times New Roman" w:cs="Times New Roman" w:eastAsia="Times New Roman"/>
                 <w:sz w:val="24"/>
               </w:rPr>
-              <w:t xml:space="preserve">10001100 (140)</w:t>
+              <w:t xml:space="preserve">1000 1100 (140)</w:t>
             </w:r>
             <w:r>
               <w:rPr>
@@ -406,7 +411,7 @@
                 <w:sz w:val="24"/>
                 <w:highlight w:val="none"/>
               </w:rPr>
-              <w:t xml:space="preserve">10101100 (172)</w:t>
+              <w:t xml:space="preserve">1010 1100 (172)</w:t>
             </w:r>
             <w:r>
               <w:rPr>
@@ -500,7 +505,7 @@
                 <w:rFonts w:ascii="Times New Roman" w:hAnsi="Times New Roman" w:cs="Times New Roman" w:eastAsia="Times New Roman"/>
                 <w:sz w:val="24"/>
               </w:rPr>
-              <w:t xml:space="preserve">11110110/246</w:t>
+              <w:t xml:space="preserve">1111 0110 / 246</w:t>
             </w:r>
             <w:r>
               <w:rPr>
@@ -538,7 +543,12 @@
               </w:rPr>
               <w:t xml:space="preserve">Беззнаковое</w:t>
             </w:r>
-            <w:r/>
+            <w:r>
+              <w:rPr>
+                <w:rFonts w:ascii="Times New Roman" w:hAnsi="Times New Roman" w:cs="Times New Roman" w:eastAsia="Times New Roman"/>
+                <w:sz w:val="24"/>
+              </w:rPr>
+            </w:r>
             <w:r>
               <w:rPr>
                 <w:rFonts w:ascii="Times New Roman" w:hAnsi="Times New Roman" w:cs="Times New Roman" w:eastAsia="Times New Roman"/>
@@ -582,7 +592,7 @@
                 <w:rFonts w:ascii="Times New Roman" w:hAnsi="Times New Roman" w:cs="Times New Roman" w:eastAsia="Times New Roman"/>
                 <w:sz w:val="24"/>
               </w:rPr>
-              <w:t xml:space="preserve">101010/42</w:t>
+              <w:t xml:space="preserve">10 1010 / 42</w:t>
             </w:r>
             <w:r>
               <w:rPr>
@@ -620,7 +630,12 @@
               </w:rPr>
               <w:t xml:space="preserve">Беззнаковое</w:t>
             </w:r>
-            <w:r/>
+            <w:r>
+              <w:rPr>
+                <w:rFonts w:ascii="Times New Roman" w:hAnsi="Times New Roman" w:cs="Times New Roman" w:eastAsia="Times New Roman"/>
+                <w:sz w:val="24"/>
+              </w:rPr>
+            </w:r>
             <w:r>
               <w:rPr>
                 <w:rFonts w:ascii="Times New Roman" w:hAnsi="Times New Roman" w:cs="Times New Roman" w:eastAsia="Times New Roman"/>
@@ -657,7 +672,7 @@
                 <w:rFonts w:ascii="Times New Roman" w:hAnsi="Times New Roman" w:cs="Times New Roman" w:eastAsia="Times New Roman"/>
                 <w:sz w:val="24"/>
               </w:rPr>
-              <w:t xml:space="preserve">00100000 (32)</w:t>
+              <w:t xml:space="preserve">0010 0000 (32)</w:t>
             </w:r>
             <w:r>
               <w:rPr>
@@ -680,7 +695,7 @@
                 <w:sz w:val="24"/>
                 <w:highlight w:val="none"/>
               </w:rPr>
-              <w:t xml:space="preserve">11001100 (204) </w:t>
+              <w:t xml:space="preserve">1100 1100 (204) </w:t>
             </w:r>
             <w:r>
               <w:rPr>
@@ -775,7 +790,7 @@
                 <w:sz w:val="24"/>
                 <w:highlight w:val="none"/>
               </w:rPr>
-              <w:t xml:space="preserve">10001010/-118</w:t>
+              <w:t xml:space="preserve">1000 1010 / -118</w:t>
             </w:r>
             <w:r>
               <w:rPr>
@@ -856,7 +871,7 @@
                 <w:sz w:val="24"/>
                 <w:highlight w:val="none"/>
               </w:rPr>
-              <w:t xml:space="preserve">1011111/95</w:t>
+              <w:t xml:space="preserve">101 1111 / 95</w:t>
             </w:r>
             <w:r>
               <w:rPr>
@@ -895,7 +910,12 @@
                 <w:sz w:val="24"/>
               </w:rPr>
             </w:r>
-            <w:r/>
+            <w:r>
+              <w:rPr>
+                <w:rFonts w:ascii="Times New Roman" w:hAnsi="Times New Roman" w:cs="Times New Roman" w:eastAsia="Times New Roman"/>
+                <w:sz w:val="24"/>
+              </w:rPr>
+            </w:r>
             <w:r>
               <w:rPr>
                 <w:rFonts w:ascii="Times New Roman" w:hAnsi="Times New Roman" w:cs="Times New Roman" w:eastAsia="Times New Roman"/>
@@ -930,7 +950,7 @@
                 <w:rFonts w:ascii="Times New Roman" w:hAnsi="Times New Roman" w:cs="Times New Roman" w:eastAsia="Times New Roman"/>
                 <w:sz w:val="24"/>
               </w:rPr>
-              <w:t xml:space="preserve">11101001 (-23)</w:t>
+              <w:t xml:space="preserve">1110 1001 (-23)</w:t>
             </w:r>
             <w:r>
               <w:rPr>
@@ -956,7 +976,7 @@
                 <w:sz w:val="24"/>
                 <w:highlight w:val="none"/>
               </w:rPr>
-              <w:t xml:space="preserve">00101011</w:t>
+              <w:t xml:space="preserve">0010 1011</w:t>
             </w:r>
             <w:r>
               <w:rPr>
@@ -1060,7 +1080,7 @@
                 <w:sz w:val="24"/>
                 <w:highlight w:val="none"/>
               </w:rPr>
-              <w:t xml:space="preserve">11110110/-10</w:t>
+              <w:t xml:space="preserve">1111 0110 / 10</w:t>
             </w:r>
             <w:r>
               <w:rPr>
@@ -1099,7 +1119,12 @@
                 <w:sz w:val="24"/>
               </w:rPr>
             </w:r>
-            <w:r/>
+            <w:r>
+              <w:rPr>
+                <w:rFonts w:ascii="Times New Roman" w:hAnsi="Times New Roman" w:cs="Times New Roman" w:eastAsia="Times New Roman"/>
+                <w:sz w:val="24"/>
+              </w:rPr>
+            </w:r>
             <w:r>
               <w:rPr>
                 <w:rFonts w:ascii="Times New Roman" w:hAnsi="Times New Roman" w:cs="Times New Roman" w:eastAsia="Times New Roman"/>
@@ -1142,7 +1167,7 @@
                 <w:sz w:val="24"/>
                 <w:highlight w:val="none"/>
               </w:rPr>
-              <w:t xml:space="preserve">10110001/-79</w:t>
+              <w:t xml:space="preserve">1011 0001 / -79</w:t>
             </w:r>
             <w:r>
               <w:rPr>
@@ -1181,7 +1206,12 @@
                 <w:sz w:val="24"/>
               </w:rPr>
             </w:r>
-            <w:r/>
+            <w:r>
+              <w:rPr>
+                <w:rFonts w:ascii="Times New Roman" w:hAnsi="Times New Roman" w:cs="Times New Roman" w:eastAsia="Times New Roman"/>
+                <w:sz w:val="24"/>
+              </w:rPr>
+            </w:r>
           </w:p>
         </w:tc>
         <w:tc>
@@ -1205,7 +1235,7 @@
                 <w:rFonts w:ascii="Times New Roman" w:hAnsi="Times New Roman" w:cs="Times New Roman" w:eastAsia="Times New Roman"/>
                 <w:sz w:val="24"/>
               </w:rPr>
-              <w:t xml:space="preserve">10100111 (-89)</w:t>
+              <w:t xml:space="preserve">1010 0111 (-89)</w:t>
             </w:r>
             <w:r>
               <w:rPr>
@@ -1228,7 +1258,7 @@
                 <w:sz w:val="24"/>
                 <w:highlight w:val="none"/>
               </w:rPr>
-              <w:t xml:space="preserve">01000101 (69)</w:t>
+              <w:t xml:space="preserve">0100 0101 (69)</w:t>
             </w:r>
             <w:r>
               <w:rPr>
@@ -1321,9 +1351,9 @@
       <w:pPr>
         <w:jc w:val="both"/>
         <w:rPr>
-          <w:rFonts w:ascii="Arial" w:hAnsi="Arial" w:cs="Arial" w:eastAsia="Arial"/>
+          <w:rFonts w:ascii="Times New Roman" w:hAnsi="Times New Roman" w:cs="Times New Roman" w:eastAsia="Times New Roman"/>
           <w:color w:val="000000"/>
-          <w:sz w:val="21"/>
+          <w:sz w:val="24"/>
         </w:rPr>
       </w:pPr>
       <w:r>
@@ -1334,58 +1364,73 @@
       </w:r>
       <w:r>
         <w:rPr>
-          <w:rFonts w:ascii="Arial" w:hAnsi="Arial" w:cs="Arial" w:eastAsia="Arial"/>
+          <w:rFonts w:ascii="Times New Roman" w:hAnsi="Times New Roman" w:cs="Times New Roman" w:eastAsia="Times New Roman"/>
           <w:color w:val="000000"/>
-          <w:sz w:val="21"/>
+          <w:sz w:val="24"/>
         </w:rPr>
         <w:t xml:space="preserve">0x9C 0xF0, </w:t>
       </w:r>
-      <w:r/>
+      <w:r>
+        <w:rPr>
+          <w:rFonts w:ascii="Times New Roman" w:hAnsi="Times New Roman" w:cs="Times New Roman" w:eastAsia="Times New Roman"/>
+          <w:sz w:val="24"/>
+        </w:rPr>
+      </w:r>
     </w:p>
     <w:p>
       <w:pPr>
         <w:jc w:val="both"/>
         <w:rPr>
-          <w:rFonts w:ascii="Arial" w:hAnsi="Arial" w:cs="Arial" w:eastAsia="Arial"/>
+          <w:rFonts w:ascii="Times New Roman" w:hAnsi="Times New Roman" w:cs="Times New Roman" w:eastAsia="Times New Roman"/>
           <w:color w:val="000000"/>
-          <w:sz w:val="21"/>
+          <w:sz w:val="24"/>
         </w:rPr>
       </w:pPr>
       <w:r>
         <w:rPr>
-          <w:rFonts w:ascii="Arial" w:hAnsi="Arial" w:cs="Arial" w:eastAsia="Arial"/>
+          <w:rFonts w:ascii="Times New Roman" w:hAnsi="Times New Roman" w:cs="Times New Roman" w:eastAsia="Times New Roman"/>
           <w:color w:val="000000"/>
-          <w:sz w:val="21"/>
+          <w:sz w:val="24"/>
         </w:rPr>
         <w:t xml:space="preserve">0xF6 0x2A,</w:t>
       </w:r>
-      <w:r/>
+      <w:r>
+        <w:rPr>
+          <w:rFonts w:ascii="Times New Roman" w:hAnsi="Times New Roman" w:cs="Times New Roman" w:eastAsia="Times New Roman"/>
+          <w:sz w:val="24"/>
+        </w:rPr>
+      </w:r>
     </w:p>
     <w:p>
       <w:pPr>
         <w:jc w:val="both"/>
         <w:rPr>
-          <w:rFonts w:ascii="Arial" w:hAnsi="Arial" w:cs="Arial" w:eastAsia="Arial"/>
+          <w:rFonts w:ascii="Times New Roman" w:hAnsi="Times New Roman" w:cs="Times New Roman" w:eastAsia="Times New Roman"/>
           <w:color w:val="000000"/>
-          <w:sz w:val="21"/>
+          <w:sz w:val="24"/>
         </w:rPr>
       </w:pPr>
       <w:r>
         <w:rPr>
-          <w:rFonts w:ascii="Arial" w:hAnsi="Arial" w:cs="Arial" w:eastAsia="Arial"/>
+          <w:rFonts w:ascii="Times New Roman" w:hAnsi="Times New Roman" w:cs="Times New Roman" w:eastAsia="Times New Roman"/>
           <w:color w:val="000000"/>
-          <w:sz w:val="21"/>
+          <w:sz w:val="24"/>
         </w:rPr>
       </w:r>
       <w:r>
         <w:rPr>
-          <w:rFonts w:ascii="Arial" w:hAnsi="Arial" w:cs="Arial" w:eastAsia="Arial"/>
+          <w:rFonts w:ascii="Times New Roman" w:hAnsi="Times New Roman" w:cs="Times New Roman" w:eastAsia="Times New Roman"/>
           <w:color w:val="000000"/>
-          <w:sz w:val="21"/>
+          <w:sz w:val="24"/>
         </w:rPr>
         <w:t xml:space="preserve">0x8A 0x5F, </w:t>
       </w:r>
-      <w:r/>
+      <w:r>
+        <w:rPr>
+          <w:rFonts w:ascii="Times New Roman" w:hAnsi="Times New Roman" w:cs="Times New Roman" w:eastAsia="Times New Roman"/>
+          <w:sz w:val="24"/>
+        </w:rPr>
+      </w:r>
     </w:p>
     <w:p>
       <w:pPr>
@@ -1393,13 +1438,14 @@
         <w:rPr>
           <w:rFonts w:ascii="Times New Roman" w:hAnsi="Times New Roman" w:cs="Times New Roman" w:eastAsia="Times New Roman"/>
           <w:sz w:val="24"/>
+          <w:highlight w:val="none"/>
         </w:rPr>
       </w:pPr>
       <w:r>
         <w:rPr>
-          <w:rFonts w:ascii="Arial" w:hAnsi="Arial" w:cs="Arial" w:eastAsia="Arial"/>
+          <w:rFonts w:ascii="Times New Roman" w:hAnsi="Times New Roman" w:cs="Times New Roman" w:eastAsia="Times New Roman"/>
           <w:color w:val="000000"/>
-          <w:sz w:val="21"/>
+          <w:sz w:val="24"/>
         </w:rPr>
         <w:t xml:space="preserve">0xF6 0xB1</w:t>
       </w:r>
@@ -1413,6 +1459,737 @@
         <w:rPr>
           <w:rFonts w:ascii="Times New Roman" w:hAnsi="Times New Roman" w:cs="Times New Roman" w:eastAsia="Times New Roman"/>
           <w:sz w:val="24"/>
+        </w:rPr>
+      </w:r>
+    </w:p>
+    <w:p>
+      <w:pPr>
+        <w:jc w:val="both"/>
+        <w:rPr>
+          <w:rFonts w:ascii="Times New Roman" w:hAnsi="Times New Roman" w:cs="Times New Roman" w:eastAsia="Times New Roman"/>
+          <w:sz w:val="24"/>
+        </w:rPr>
+      </w:pPr>
+      <w:r>
+        <w:rPr>
+          <w:rFonts w:ascii="Times New Roman" w:hAnsi="Times New Roman" w:cs="Times New Roman" w:eastAsia="Times New Roman"/>
+          <w:sz w:val="24"/>
+        </w:rPr>
+      </w:r>
+      <w:r>
+        <w:rPr>
+          <w:rFonts w:ascii="Times New Roman" w:hAnsi="Times New Roman" w:cs="Times New Roman" w:eastAsia="Times New Roman"/>
+          <w:sz w:val="24"/>
+        </w:rPr>
+      </w:r>
+    </w:p>
+    <w:tbl>
+      <w:tblPr>
+        <w:tblStyle w:val="46"/>
+        <w:tblW w:w="0" w:type="auto"/>
+        <w:tblLook w:val="04A0" w:firstRow="1" w:lastRow="0" w:firstColumn="1" w:lastColumn="0" w:noHBand="0" w:noVBand="1"/>
+      </w:tblPr>
+      <w:tblGrid>
+        <w:gridCol w:w="2339"/>
+        <w:gridCol w:w="2339"/>
+        <w:gridCol w:w="2339"/>
+        <w:gridCol w:w="2339"/>
+      </w:tblGrid>
+      <w:tr>
+        <w:trPr/>
+        <w:tc>
+          <w:tcPr>
+            <w:tcW w:w="2339" w:type="dxa"/>
+            <w:textDirection w:val="lrTb"/>
+            <w:noWrap w:val="false"/>
+          </w:tcPr>
+          <w:p>
+            <w:pPr>
+              <w:jc w:val="center"/>
+              <w:rPr>
+                <w:rFonts w:ascii="Times New Roman" w:hAnsi="Times New Roman" w:cs="Times New Roman" w:eastAsia="Times New Roman"/>
+              </w:rPr>
+            </w:pPr>
+            <w:r>
+              <w:rPr>
+                <w:rFonts w:ascii="Times New Roman" w:hAnsi="Times New Roman" w:cs="Times New Roman" w:eastAsia="Times New Roman"/>
+                <w:sz w:val="24"/>
+              </w:rPr>
+              <w:t xml:space="preserve">Число А</w:t>
+            </w:r>
+            <w:r>
+              <w:rPr>
+                <w:rFonts w:ascii="Times New Roman" w:hAnsi="Times New Roman" w:cs="Times New Roman" w:eastAsia="Times New Roman"/>
+                <w:sz w:val="24"/>
+                <w:vertAlign w:val="subscript"/>
+              </w:rPr>
+              <w:t xml:space="preserve">2</w:t>
+            </w:r>
+            <w:r>
+              <w:rPr>
+                <w:rFonts w:ascii="Times New Roman" w:hAnsi="Times New Roman" w:cs="Times New Roman" w:eastAsia="Times New Roman"/>
+                <w:sz w:val="24"/>
+              </w:rPr>
+              <w:t xml:space="preserve">/А</w:t>
+            </w:r>
+            <w:r>
+              <w:rPr>
+                <w:rFonts w:ascii="Times New Roman" w:hAnsi="Times New Roman" w:cs="Times New Roman" w:eastAsia="Times New Roman"/>
+                <w:sz w:val="24"/>
+                <w:vertAlign w:val="subscript"/>
+              </w:rPr>
+              <w:t xml:space="preserve">10</w:t>
+            </w:r>
+            <w:r>
+              <w:rPr>
+                <w:rFonts w:ascii="Times New Roman" w:hAnsi="Times New Roman" w:cs="Times New Roman" w:eastAsia="Times New Roman"/>
+                <w:sz w:val="24"/>
+              </w:rPr>
+            </w:r>
+            <w:r>
+              <w:rPr>
+                <w:rFonts w:ascii="Times New Roman" w:hAnsi="Times New Roman" w:cs="Times New Roman" w:eastAsia="Times New Roman"/>
+                <w:sz w:val="24"/>
+              </w:rPr>
+            </w:r>
+          </w:p>
+        </w:tc>
+        <w:tc>
+          <w:tcPr>
+            <w:tcW w:w="2339" w:type="dxa"/>
+            <w:textDirection w:val="lrTb"/>
+            <w:noWrap w:val="false"/>
+          </w:tcPr>
+          <w:p>
+            <w:pPr>
+              <w:jc w:val="center"/>
+              <w:rPr>
+                <w:rFonts w:ascii="Times New Roman" w:hAnsi="Times New Roman" w:cs="Times New Roman" w:eastAsia="Times New Roman"/>
+              </w:rPr>
+            </w:pPr>
+            <w:r>
+              <w:rPr>
+                <w:rFonts w:ascii="Times New Roman" w:hAnsi="Times New Roman" w:cs="Times New Roman" w:eastAsia="Times New Roman"/>
+                <w:sz w:val="24"/>
+              </w:rPr>
+              <w:t xml:space="preserve">Число В</w:t>
+            </w:r>
+            <w:r>
+              <w:rPr>
+                <w:rFonts w:ascii="Times New Roman" w:hAnsi="Times New Roman" w:cs="Times New Roman" w:eastAsia="Times New Roman"/>
+                <w:sz w:val="24"/>
+                <w:vertAlign w:val="subscript"/>
+              </w:rPr>
+              <w:t xml:space="preserve">2</w:t>
+            </w:r>
+            <w:r>
+              <w:rPr>
+                <w:rFonts w:ascii="Times New Roman" w:hAnsi="Times New Roman" w:cs="Times New Roman" w:eastAsia="Times New Roman"/>
+                <w:sz w:val="24"/>
+              </w:rPr>
+              <w:t xml:space="preserve">/В</w:t>
+            </w:r>
+            <w:r>
+              <w:rPr>
+                <w:rFonts w:ascii="Times New Roman" w:hAnsi="Times New Roman" w:cs="Times New Roman" w:eastAsia="Times New Roman"/>
+                <w:sz w:val="24"/>
+                <w:vertAlign w:val="subscript"/>
+              </w:rPr>
+              <w:t xml:space="preserve">10</w:t>
+            </w:r>
+            <w:r>
+              <w:rPr>
+                <w:rFonts w:ascii="Times New Roman" w:hAnsi="Times New Roman" w:cs="Times New Roman" w:eastAsia="Times New Roman"/>
+                <w:sz w:val="24"/>
+              </w:rPr>
+            </w:r>
+            <w:r>
+              <w:rPr>
+                <w:rFonts w:ascii="Times New Roman" w:hAnsi="Times New Roman" w:cs="Times New Roman" w:eastAsia="Times New Roman"/>
+                <w:sz w:val="24"/>
+              </w:rPr>
+            </w:r>
+          </w:p>
+        </w:tc>
+        <w:tc>
+          <w:tcPr>
+            <w:tcW w:w="2339" w:type="dxa"/>
+            <w:textDirection w:val="lrTb"/>
+            <w:noWrap w:val="false"/>
+          </w:tcPr>
+          <w:p>
+            <w:pPr>
+              <w:jc w:val="center"/>
+              <w:rPr>
+                <w:rFonts w:ascii="Times New Roman" w:hAnsi="Times New Roman" w:cs="Times New Roman" w:eastAsia="Times New Roman"/>
+                <w:sz w:val="24"/>
+              </w:rPr>
+            </w:pPr>
+            <w:r>
+              <w:rPr>
+                <w:rFonts w:ascii="Times New Roman" w:hAnsi="Times New Roman" w:cs="Times New Roman" w:eastAsia="Times New Roman"/>
+                <w:sz w:val="24"/>
+              </w:rPr>
+              <w:t xml:space="preserve">Результат</w:t>
+            </w:r>
+            <w:r>
+              <w:rPr>
+                <w:rFonts w:ascii="Times New Roman" w:hAnsi="Times New Roman" w:cs="Times New Roman" w:eastAsia="Times New Roman"/>
+                <w:sz w:val="24"/>
+              </w:rPr>
+            </w:r>
+          </w:p>
+        </w:tc>
+        <w:tc>
+          <w:tcPr>
+            <w:tcW w:w="2339" w:type="dxa"/>
+            <w:textDirection w:val="lrTb"/>
+            <w:noWrap w:val="false"/>
+          </w:tcPr>
+          <w:p>
+            <w:pPr>
+              <w:jc w:val="center"/>
+              <w:rPr>
+                <w:rFonts w:ascii="Times New Roman" w:hAnsi="Times New Roman" w:cs="Times New Roman" w:eastAsia="Times New Roman"/>
+              </w:rPr>
+            </w:pPr>
+            <w:r>
+              <w:rPr>
+                <w:rFonts w:ascii="Times New Roman" w:hAnsi="Times New Roman" w:cs="Times New Roman" w:eastAsia="Times New Roman"/>
+                <w:sz w:val="24"/>
+              </w:rPr>
+            </w:r>
+            <w:r>
+              <w:rPr>
+                <w:rFonts w:ascii="Times New Roman" w:hAnsi="Times New Roman" w:cs="Times New Roman" w:eastAsia="Times New Roman"/>
+                <w:sz w:val="24"/>
+              </w:rPr>
+            </w:r>
+          </w:p>
+        </w:tc>
+      </w:tr>
+      <w:tr>
+        <w:trPr/>
+        <w:tc>
+          <w:tcPr>
+            <w:tcW w:w="2339" w:type="dxa"/>
+            <w:textDirection w:val="lrTb"/>
+            <w:noWrap w:val="false"/>
+          </w:tcPr>
+          <w:p>
+            <w:pPr>
+              <w:jc w:val="center"/>
+              <w:rPr>
+                <w:rFonts w:ascii="Times New Roman" w:hAnsi="Times New Roman" w:cs="Times New Roman" w:eastAsia="Times New Roman"/>
+                <w:sz w:val="24"/>
+              </w:rPr>
+            </w:pPr>
+            <w:r>
+              <w:rPr>
+                <w:rFonts w:ascii="Times New Roman" w:hAnsi="Times New Roman" w:cs="Times New Roman" w:eastAsia="Times New Roman"/>
+                <w:sz w:val="24"/>
+              </w:rPr>
+              <w:t xml:space="preserve">1111 0000 / 240</w:t>
+            </w:r>
+            <w:r>
+              <w:rPr>
+                <w:rFonts w:ascii="Times New Roman" w:hAnsi="Times New Roman" w:cs="Times New Roman" w:eastAsia="Times New Roman"/>
+                <w:sz w:val="24"/>
+              </w:rPr>
+            </w:r>
+          </w:p>
+        </w:tc>
+        <w:tc>
+          <w:tcPr>
+            <w:tcW w:w="2339" w:type="dxa"/>
+            <w:textDirection w:val="lrTb"/>
+            <w:noWrap w:val="false"/>
+          </w:tcPr>
+          <w:p>
+            <w:pPr>
+              <w:jc w:val="center"/>
+              <w:rPr>
+                <w:rFonts w:ascii="Times New Roman" w:hAnsi="Times New Roman" w:cs="Times New Roman" w:eastAsia="Times New Roman"/>
+                <w:sz w:val="24"/>
+              </w:rPr>
+            </w:pPr>
+            <w:r>
+              <w:rPr>
+                <w:rFonts w:ascii="Times New Roman" w:hAnsi="Times New Roman" w:cs="Times New Roman" w:eastAsia="Times New Roman"/>
+                <w:sz w:val="24"/>
+              </w:rPr>
+              <w:t xml:space="preserve">1111 0110 / 246</w:t>
+            </w:r>
+            <w:r>
+              <w:rPr>
+                <w:rFonts w:ascii="Times New Roman" w:hAnsi="Times New Roman" w:cs="Times New Roman" w:eastAsia="Times New Roman"/>
+                <w:sz w:val="24"/>
+              </w:rPr>
+            </w:r>
+          </w:p>
+        </w:tc>
+        <w:tc>
+          <w:tcPr>
+            <w:tcW w:w="2339" w:type="dxa"/>
+            <w:textDirection w:val="lrTb"/>
+            <w:noWrap w:val="false"/>
+          </w:tcPr>
+          <w:p>
+            <w:pPr>
+              <w:jc w:val="center"/>
+              <w:rPr>
+                <w:rFonts w:ascii="Times New Roman" w:hAnsi="Times New Roman" w:cs="Times New Roman" w:eastAsia="Times New Roman"/>
+                <w:sz w:val="24"/>
+              </w:rPr>
+            </w:pPr>
+            <w:r>
+              <w:rPr>
+                <w:rFonts w:ascii="Times New Roman" w:hAnsi="Times New Roman" w:cs="Times New Roman" w:eastAsia="Times New Roman"/>
+                <w:sz w:val="24"/>
+              </w:rPr>
+            </w:r>
+            <w:r>
+              <w:rPr>
+                <w:rFonts w:ascii="Times New Roman" w:hAnsi="Times New Roman" w:cs="Times New Roman" w:eastAsia="Times New Roman"/>
+                <w:sz w:val="24"/>
+              </w:rPr>
+              <w:t xml:space="preserve">1110 0110 1010 0000 (59040)</w:t>
+            </w:r>
+            <w:r>
+              <w:rPr>
+                <w:rFonts w:ascii="Times New Roman" w:hAnsi="Times New Roman" w:cs="Times New Roman" w:eastAsia="Times New Roman"/>
+                <w:sz w:val="24"/>
+              </w:rPr>
+            </w:r>
+            <w:r>
+              <w:rPr>
+                <w:rFonts w:ascii="Times New Roman" w:hAnsi="Times New Roman" w:cs="Times New Roman" w:eastAsia="Times New Roman"/>
+                <w:sz w:val="24"/>
+              </w:rPr>
+            </w:r>
+          </w:p>
+        </w:tc>
+        <w:tc>
+          <w:tcPr>
+            <w:tcW w:w="2339" w:type="dxa"/>
+            <w:textDirection w:val="lrTb"/>
+            <w:noWrap w:val="false"/>
+          </w:tcPr>
+          <w:p>
+            <w:pPr>
+              <w:jc w:val="center"/>
+              <w:rPr>
+                <w:rFonts w:ascii="Times New Roman" w:hAnsi="Times New Roman" w:cs="Times New Roman" w:eastAsia="Times New Roman"/>
+                <w:sz w:val="24"/>
+              </w:rPr>
+            </w:pPr>
+            <w:r>
+              <w:rPr>
+                <w:rFonts w:ascii="Times New Roman" w:hAnsi="Times New Roman" w:cs="Times New Roman" w:eastAsia="Times New Roman"/>
+                <w:sz w:val="24"/>
+              </w:rPr>
+            </w:r>
+            <w:r>
+              <w:rPr>
+                <w:rFonts w:ascii="Times New Roman" w:hAnsi="Times New Roman" w:cs="Times New Roman" w:eastAsia="Times New Roman"/>
+                <w:sz w:val="24"/>
+              </w:rPr>
+            </w:r>
+          </w:p>
+        </w:tc>
+      </w:tr>
+      <w:tr>
+        <w:trPr/>
+        <w:tc>
+          <w:tcPr>
+            <w:tcW w:w="2339" w:type="dxa"/>
+            <w:textDirection w:val="lrTb"/>
+            <w:noWrap w:val="false"/>
+          </w:tcPr>
+          <w:p>
+            <w:pPr>
+              <w:jc w:val="center"/>
+              <w:rPr>
+                <w:rFonts w:ascii="Times New Roman" w:hAnsi="Times New Roman" w:cs="Times New Roman" w:eastAsia="Times New Roman"/>
+                <w:sz w:val="24"/>
+              </w:rPr>
+            </w:pPr>
+            <w:r>
+              <w:rPr>
+                <w:rFonts w:ascii="Times New Roman" w:hAnsi="Times New Roman" w:cs="Times New Roman" w:eastAsia="Times New Roman"/>
+                <w:sz w:val="24"/>
+              </w:rPr>
+              <w:t xml:space="preserve">1001 1100 / 156</w:t>
+            </w:r>
+            <w:r>
+              <w:rPr>
+                <w:rFonts w:ascii="Times New Roman" w:hAnsi="Times New Roman" w:cs="Times New Roman" w:eastAsia="Times New Roman"/>
+                <w:sz w:val="24"/>
+              </w:rPr>
+            </w:r>
+          </w:p>
+        </w:tc>
+        <w:tc>
+          <w:tcPr>
+            <w:tcW w:w="2339" w:type="dxa"/>
+            <w:textDirection w:val="lrTb"/>
+            <w:noWrap w:val="false"/>
+          </w:tcPr>
+          <w:p>
+            <w:pPr>
+              <w:jc w:val="center"/>
+              <w:rPr>
+                <w:rFonts w:ascii="Times New Roman" w:hAnsi="Times New Roman" w:cs="Times New Roman" w:eastAsia="Times New Roman"/>
+                <w:sz w:val="24"/>
+              </w:rPr>
+            </w:pPr>
+            <w:r>
+              <w:rPr>
+                <w:rFonts w:ascii="Times New Roman" w:hAnsi="Times New Roman" w:cs="Times New Roman" w:eastAsia="Times New Roman"/>
+                <w:sz w:val="24"/>
+              </w:rPr>
+              <w:t xml:space="preserve">0010 1010 / 42</w:t>
+            </w:r>
+            <w:r>
+              <w:rPr>
+                <w:rFonts w:ascii="Times New Roman" w:hAnsi="Times New Roman" w:cs="Times New Roman" w:eastAsia="Times New Roman"/>
+                <w:sz w:val="24"/>
+              </w:rPr>
+            </w:r>
+          </w:p>
+        </w:tc>
+        <w:tc>
+          <w:tcPr>
+            <w:tcW w:w="2339" w:type="dxa"/>
+            <w:textDirection w:val="lrTb"/>
+            <w:noWrap w:val="false"/>
+          </w:tcPr>
+          <w:p>
+            <w:pPr>
+              <w:jc w:val="center"/>
+              <w:rPr>
+                <w:rFonts w:ascii="Times New Roman" w:hAnsi="Times New Roman" w:cs="Times New Roman" w:eastAsia="Times New Roman"/>
+                <w:sz w:val="24"/>
+              </w:rPr>
+            </w:pPr>
+            <w:r>
+              <w:rPr>
+                <w:rFonts w:ascii="Times New Roman" w:hAnsi="Times New Roman" w:cs="Times New Roman" w:eastAsia="Times New Roman"/>
+                <w:sz w:val="24"/>
+              </w:rPr>
+            </w:r>
+            <w:r>
+              <w:rPr>
+                <w:rFonts w:ascii="Times New Roman" w:hAnsi="Times New Roman" w:cs="Times New Roman" w:eastAsia="Times New Roman"/>
+                <w:sz w:val="24"/>
+              </w:rPr>
+            </w:r>
+            <w:r>
+              <w:rPr>
+                <w:rFonts w:ascii="Times New Roman" w:hAnsi="Times New Roman" w:cs="Times New Roman" w:eastAsia="Times New Roman"/>
+                <w:sz w:val="24"/>
+              </w:rPr>
+              <w:t xml:space="preserve">0001 1001 1001 1000 (6552)</w:t>
+            </w:r>
+            <w:r>
+              <w:rPr>
+                <w:rFonts w:ascii="Times New Roman" w:hAnsi="Times New Roman" w:cs="Times New Roman" w:eastAsia="Times New Roman"/>
+                <w:sz w:val="24"/>
+              </w:rPr>
+            </w:r>
+            <w:r>
+              <w:rPr>
+                <w:rFonts w:ascii="Times New Roman" w:hAnsi="Times New Roman" w:cs="Times New Roman" w:eastAsia="Times New Roman"/>
+                <w:sz w:val="24"/>
+              </w:rPr>
+            </w:r>
+            <w:r>
+              <w:rPr>
+                <w:rFonts w:ascii="Times New Roman" w:hAnsi="Times New Roman" w:cs="Times New Roman" w:eastAsia="Times New Roman"/>
+                <w:sz w:val="24"/>
+              </w:rPr>
+            </w:r>
+          </w:p>
+        </w:tc>
+        <w:tc>
+          <w:tcPr>
+            <w:tcW w:w="2339" w:type="dxa"/>
+            <w:textDirection w:val="lrTb"/>
+            <w:noWrap w:val="false"/>
+          </w:tcPr>
+          <w:p>
+            <w:pPr>
+              <w:jc w:val="center"/>
+              <w:rPr>
+                <w:rFonts w:ascii="Times New Roman" w:hAnsi="Times New Roman" w:cs="Times New Roman" w:eastAsia="Times New Roman"/>
+                <w:sz w:val="24"/>
+              </w:rPr>
+            </w:pPr>
+            <w:r>
+              <w:rPr>
+                <w:rFonts w:ascii="Times New Roman" w:hAnsi="Times New Roman" w:cs="Times New Roman" w:eastAsia="Times New Roman"/>
+                <w:sz w:val="24"/>
+              </w:rPr>
+            </w:r>
+            <w:r>
+              <w:rPr>
+                <w:rFonts w:ascii="Times New Roman" w:hAnsi="Times New Roman" w:cs="Times New Roman" w:eastAsia="Times New Roman"/>
+                <w:sz w:val="24"/>
+              </w:rPr>
+            </w:r>
+          </w:p>
+        </w:tc>
+      </w:tr>
+      <w:tr>
+        <w:trPr/>
+        <w:tc>
+          <w:tcPr>
+            <w:tcW w:w="2339" w:type="dxa"/>
+            <w:textDirection w:val="lrTb"/>
+            <w:noWrap w:val="false"/>
+          </w:tcPr>
+          <w:p>
+            <w:pPr>
+              <w:jc w:val="center"/>
+              <w:rPr>
+                <w:rFonts w:ascii="Times New Roman" w:hAnsi="Times New Roman" w:cs="Times New Roman" w:eastAsia="Times New Roman"/>
+              </w:rPr>
+            </w:pPr>
+            <w:r>
+              <w:rPr>
+                <w:rFonts w:ascii="Times New Roman" w:hAnsi="Times New Roman" w:cs="Times New Roman" w:eastAsia="Times New Roman"/>
+                <w:sz w:val="24"/>
+              </w:rPr>
+              <w:t xml:space="preserve">0110 1111 / 111</w:t>
+            </w:r>
+            <w:r>
+              <w:rPr>
+                <w:rFonts w:ascii="Times New Roman" w:hAnsi="Times New Roman" w:cs="Times New Roman" w:eastAsia="Times New Roman"/>
+                <w:sz w:val="24"/>
+              </w:rPr>
+            </w:r>
+          </w:p>
+        </w:tc>
+        <w:tc>
+          <w:tcPr>
+            <w:tcW w:w="2339" w:type="dxa"/>
+            <w:textDirection w:val="lrTb"/>
+            <w:noWrap w:val="false"/>
+          </w:tcPr>
+          <w:p>
+            <w:pPr>
+              <w:jc w:val="center"/>
+              <w:rPr>
+                <w:rFonts w:ascii="Times New Roman" w:hAnsi="Times New Roman" w:cs="Times New Roman" w:eastAsia="Times New Roman"/>
+              </w:rPr>
+            </w:pPr>
+            <w:r>
+              <w:rPr>
+                <w:rFonts w:ascii="Times New Roman" w:hAnsi="Times New Roman" w:cs="Times New Roman" w:eastAsia="Times New Roman"/>
+                <w:sz w:val="24"/>
+                <w:highlight w:val="none"/>
+              </w:rPr>
+              <w:t xml:space="preserve">1000 1010 / 138</w:t>
+            </w:r>
+            <w:r>
+              <w:rPr>
+                <w:rFonts w:ascii="Times New Roman" w:hAnsi="Times New Roman" w:cs="Times New Roman" w:eastAsia="Times New Roman"/>
+                <w:sz w:val="24"/>
+              </w:rPr>
+            </w:r>
+          </w:p>
+        </w:tc>
+        <w:tc>
+          <w:tcPr>
+            <w:tcW w:w="2339" w:type="dxa"/>
+            <w:textDirection w:val="lrTb"/>
+            <w:noWrap w:val="false"/>
+          </w:tcPr>
+          <w:p>
+            <w:pPr>
+              <w:jc w:val="center"/>
+              <w:rPr>
+                <w:rFonts w:ascii="Times New Roman" w:hAnsi="Times New Roman" w:cs="Times New Roman" w:eastAsia="Times New Roman"/>
+                <w:sz w:val="24"/>
+              </w:rPr>
+            </w:pPr>
+            <w:r>
+              <w:rPr>
+                <w:rFonts w:ascii="Times New Roman" w:hAnsi="Times New Roman" w:cs="Times New Roman" w:eastAsia="Times New Roman"/>
+                <w:sz w:val="24"/>
+              </w:rPr>
+              <w:t xml:space="preserve">00</w:t>
+            </w:r>
+            <w:r>
+              <w:rPr>
+                <w:rFonts w:ascii="Times New Roman" w:hAnsi="Times New Roman" w:cs="Times New Roman" w:eastAsia="Times New Roman"/>
+                <w:sz w:val="24"/>
+              </w:rPr>
+              <w:t xml:space="preserve">11 1011 1101 0110 (15318)</w:t>
+            </w:r>
+            <w:r>
+              <w:rPr>
+                <w:rFonts w:ascii="Times New Roman" w:hAnsi="Times New Roman" w:cs="Times New Roman" w:eastAsia="Times New Roman"/>
+                <w:sz w:val="24"/>
+              </w:rPr>
+            </w:r>
+            <w:r>
+              <w:rPr>
+                <w:rFonts w:ascii="Times New Roman" w:hAnsi="Times New Roman" w:cs="Times New Roman" w:eastAsia="Times New Roman"/>
+                <w:sz w:val="24"/>
+              </w:rPr>
+            </w:r>
+          </w:p>
+        </w:tc>
+        <w:tc>
+          <w:tcPr>
+            <w:tcW w:w="2339" w:type="dxa"/>
+            <w:textDirection w:val="lrTb"/>
+            <w:noWrap w:val="false"/>
+          </w:tcPr>
+          <w:p>
+            <w:pPr>
+              <w:jc w:val="center"/>
+              <w:rPr>
+                <w:rFonts w:ascii="Times New Roman" w:hAnsi="Times New Roman" w:cs="Times New Roman" w:eastAsia="Times New Roman"/>
+              </w:rPr>
+            </w:pPr>
+            <w:r>
+              <w:rPr>
+                <w:rFonts w:ascii="Times New Roman" w:hAnsi="Times New Roman" w:cs="Times New Roman" w:eastAsia="Times New Roman"/>
+                <w:sz w:val="24"/>
+              </w:rPr>
+            </w:r>
+            <w:r>
+              <w:rPr>
+                <w:rFonts w:ascii="Times New Roman" w:hAnsi="Times New Roman" w:cs="Times New Roman" w:eastAsia="Times New Roman"/>
+                <w:sz w:val="24"/>
+              </w:rPr>
+            </w:r>
+          </w:p>
+        </w:tc>
+      </w:tr>
+    </w:tbl>
+    <w:p>
+      <w:pPr>
+        <w:jc w:val="both"/>
+        <w:rPr>
+          <w:rFonts w:ascii="Times New Roman" w:hAnsi="Times New Roman" w:cs="Times New Roman" w:eastAsia="Times New Roman"/>
+          <w:sz w:val="24"/>
+        </w:rPr>
+      </w:pPr>
+      <w:r>
+        <w:rPr>
+          <w:rFonts w:ascii="Times New Roman" w:hAnsi="Times New Roman" w:cs="Times New Roman" w:eastAsia="Times New Roman"/>
+          <w:sz w:val="24"/>
+        </w:rPr>
+      </w:r>
+      <w:r>
+        <w:rPr>
+          <w:rFonts w:ascii="Times New Roman" w:hAnsi="Times New Roman" w:cs="Times New Roman" w:eastAsia="Times New Roman"/>
+          <w:sz w:val="24"/>
+        </w:rPr>
+      </w:r>
+    </w:p>
+    <w:p>
+      <w:pPr>
+        <w:jc w:val="both"/>
+        <w:rPr>
+          <w:rFonts w:ascii="Times New Roman" w:hAnsi="Times New Roman" w:cs="Times New Roman" w:eastAsia="Times New Roman"/>
+          <w:color w:val="000000"/>
+          <w:sz w:val="24"/>
+        </w:rPr>
+      </w:pPr>
+      <w:r>
+        <w:rPr>
+          <w:rFonts w:ascii="Times New Roman" w:hAnsi="Times New Roman" w:cs="Times New Roman" w:eastAsia="Times New Roman"/>
+          <w:sz w:val="24"/>
+          <w:highlight w:val="none"/>
+        </w:rPr>
+      </w:r>
+      <w:r>
+        <w:rPr>
+          <w:rFonts w:ascii="Times New Roman" w:hAnsi="Times New Roman" w:cs="Times New Roman" w:eastAsia="Times New Roman"/>
+          <w:color w:val="000000"/>
+          <w:sz w:val="24"/>
+        </w:rPr>
+        <w:t xml:space="preserve">0xF0 0xF6 </w:t>
+      </w:r>
+      <w:r>
+        <w:rPr>
+          <w:rFonts w:ascii="Times New Roman" w:hAnsi="Times New Roman" w:cs="Times New Roman" w:eastAsia="Times New Roman"/>
+          <w:sz w:val="24"/>
+        </w:rPr>
+      </w:r>
+    </w:p>
+    <w:p>
+      <w:pPr>
+        <w:jc w:val="both"/>
+        <w:rPr>
+          <w:rFonts w:ascii="Times New Roman" w:hAnsi="Times New Roman" w:cs="Times New Roman" w:eastAsia="Times New Roman"/>
+          <w:color w:val="000000"/>
+          <w:sz w:val="24"/>
+        </w:rPr>
+      </w:pPr>
+      <w:r>
+        <w:rPr>
+          <w:rFonts w:ascii="Times New Roman" w:hAnsi="Times New Roman" w:cs="Times New Roman" w:eastAsia="Times New Roman"/>
+          <w:color w:val="000000"/>
+          <w:sz w:val="24"/>
+        </w:rPr>
+      </w:r>
+      <w:r>
+        <w:rPr>
+          <w:rFonts w:ascii="Times New Roman" w:hAnsi="Times New Roman" w:cs="Times New Roman" w:eastAsia="Times New Roman"/>
+          <w:color w:val="000000"/>
+          <w:sz w:val="24"/>
+        </w:rPr>
+        <w:t xml:space="preserve">0x9C </w:t>
+      </w:r>
+      <w:r>
+        <w:rPr>
+          <w:rFonts w:ascii="Times New Roman" w:hAnsi="Times New Roman" w:cs="Times New Roman" w:eastAsia="Times New Roman"/>
+          <w:color w:val="000000"/>
+          <w:sz w:val="24"/>
+        </w:rPr>
+        <w:t xml:space="preserve">0x2A </w:t>
+      </w:r>
+      <w:r>
+        <w:rPr>
+          <w:rFonts w:ascii="Times New Roman" w:hAnsi="Times New Roman" w:cs="Times New Roman" w:eastAsia="Times New Roman"/>
+          <w:sz w:val="24"/>
+        </w:rPr>
+      </w:r>
+    </w:p>
+    <w:p>
+      <w:pPr>
+        <w:jc w:val="both"/>
+        <w:rPr>
+          <w:rFonts w:ascii="Times New Roman" w:hAnsi="Times New Roman" w:cs="Times New Roman" w:eastAsia="Times New Roman"/>
+          <w:sz w:val="24"/>
+        </w:rPr>
+      </w:pPr>
+      <w:r>
+        <w:rPr>
+          <w:rFonts w:ascii="Times New Roman" w:hAnsi="Times New Roman" w:cs="Times New Roman" w:eastAsia="Times New Roman"/>
+          <w:color w:val="000000"/>
+          <w:sz w:val="24"/>
+        </w:rPr>
+        <w:t xml:space="preserve">0x6F 0x8A</w:t>
+      </w:r>
+      <w:r>
+        <w:rPr>
+          <w:rFonts w:ascii="Times New Roman" w:hAnsi="Times New Roman" w:cs="Times New Roman" w:eastAsia="Times New Roman"/>
+          <w:color w:val="000000"/>
+          <w:sz w:val="24"/>
+        </w:rPr>
+        <w:t xml:space="preserve"> </w:t>
+      </w:r>
+      <w:r>
+        <w:rPr>
+          <w:rFonts w:ascii="Times New Roman" w:hAnsi="Times New Roman" w:cs="Times New Roman" w:eastAsia="Times New Roman"/>
+          <w:sz w:val="24"/>
+          <w:highlight w:val="none"/>
         </w:rPr>
       </w:r>
     </w:p>

</xml_diff>